<commit_message>
Draft of literature review and placeholder files
</commit_message>
<xml_diff>
--- a/Admin/Review at Start of 2019.docx
+++ b/Admin/Review at Start of 2019.docx
@@ -437,192 +437,537 @@
         </w:rPr>
         <w:t xml:space="preserve">Problem statement: </w:t>
       </w:r>
+      <w:r>
+        <w:rPr>
+          <w:lang w:val="en-AU"/>
+        </w:rPr>
+        <w:t xml:space="preserve">describe niche of problem to study, </w:t>
+      </w:r>
+      <w:r>
+        <w:rPr>
+          <w:lang w:val="en-AU"/>
+        </w:rPr>
+        <w:t>maths formulation, state problem</w:t>
+      </w:r>
+    </w:p>
+    <w:p>
+      <w:pPr>
+        <w:rPr>
+          <w:lang w:val="en-AU"/>
+        </w:rPr>
+      </w:pPr>
+      <w:r>
+        <w:rPr>
+          <w:lang w:val="en-AU"/>
+        </w:rPr>
+        <w:t>Literature review: review new paper, draft survey findings</w:t>
+      </w:r>
+    </w:p>
+    <w:p>
+      <w:pPr>
+        <w:rPr>
+          <w:lang w:val="en-AU"/>
+        </w:rPr>
+      </w:pPr>
+      <w:r>
+        <w:rPr>
+          <w:lang w:val="en-AU"/>
+        </w:rPr>
+        <w:t>Proposed solution: study proposed solution(s) from November and fill in gaps, state solution</w:t>
+      </w:r>
+    </w:p>
+    <w:p>
+      <w:pPr>
+        <w:rPr>
+          <w:lang w:val="en-AU"/>
+        </w:rPr>
+      </w:pPr>
+      <w:r>
+        <w:rPr>
+          <w:lang w:val="en-AU"/>
+        </w:rPr>
+        <w:t>Completed Work</w:t>
+      </w:r>
+      <w:r>
+        <w:rPr>
+          <w:lang w:val="en-AU"/>
+        </w:rPr>
+        <w:t>: complete O</w:t>
+      </w:r>
+      <w:r>
+        <w:rPr>
+          <w:lang w:val="en-AU"/>
+        </w:rPr>
+        <w:t>/</w:t>
+      </w:r>
+      <w:r>
+        <w:rPr>
+          <w:lang w:val="en-AU"/>
+        </w:rPr>
+        <w:t>L tests,</w:t>
+      </w:r>
+      <w:r>
+        <w:rPr>
+          <w:lang w:val="en-AU"/>
+        </w:rPr>
+        <w:t xml:space="preserve"> link to proposed solution. Complete</w:t>
+      </w:r>
+      <w:r>
+        <w:rPr>
+          <w:lang w:val="en-AU"/>
+        </w:rPr>
+        <w:t xml:space="preserve"> C</w:t>
+      </w:r>
+      <w:r>
+        <w:rPr>
+          <w:lang w:val="en-AU"/>
+        </w:rPr>
+        <w:t>/</w:t>
+      </w:r>
+      <w:r>
+        <w:rPr>
+          <w:lang w:val="en-AU"/>
+        </w:rPr>
+        <w:t xml:space="preserve">L </w:t>
+      </w:r>
+      <w:r>
+        <w:rPr>
+          <w:lang w:val="en-AU"/>
+        </w:rPr>
+        <w:t xml:space="preserve">Simulink </w:t>
+      </w:r>
+      <w:r>
+        <w:rPr>
+          <w:lang w:val="en-AU"/>
+        </w:rPr>
+        <w:t>tests</w:t>
+      </w:r>
+      <w:r>
+        <w:rPr>
+          <w:lang w:val="en-AU"/>
+        </w:rPr>
+        <w:t xml:space="preserve"> with inbuilt agent model</w:t>
+      </w:r>
+      <w:r>
+        <w:rPr>
+          <w:lang w:val="en-AU"/>
+        </w:rPr>
+        <w:t xml:space="preserve"> - </w:t>
+      </w:r>
+      <w:r>
+        <w:rPr>
+          <w:lang w:val="en-AU"/>
+        </w:rPr>
+        <w:t xml:space="preserve">MPC controller connected to Simulink model of single UAV agent moving from A to B, minimizing actuator effort. Complete </w:t>
+      </w:r>
+      <w:r>
+        <w:rPr>
+          <w:lang w:val="en-AU"/>
+        </w:rPr>
+        <w:t>C</w:t>
+      </w:r>
+      <w:r>
+        <w:rPr>
+          <w:lang w:val="en-AU"/>
+        </w:rPr>
+        <w:t>/</w:t>
+      </w:r>
+      <w:r>
+        <w:rPr>
+          <w:lang w:val="en-AU"/>
+        </w:rPr>
+        <w:t xml:space="preserve">L </w:t>
+      </w:r>
+      <w:r>
+        <w:rPr>
+          <w:lang w:val="en-AU"/>
+        </w:rPr>
+        <w:t xml:space="preserve">Simulink with </w:t>
+      </w:r>
+      <w:r>
+        <w:rPr>
+          <w:lang w:val="en-AU"/>
+        </w:rPr>
+        <w:t>ROS tests</w:t>
+      </w:r>
+      <w:r>
+        <w:rPr>
+          <w:lang w:val="en-AU"/>
+        </w:rPr>
+        <w:t xml:space="preserve"> -</w:t>
+      </w:r>
+      <w:r>
+        <w:rPr>
+          <w:lang w:val="en-AU"/>
+        </w:rPr>
+        <w:t xml:space="preserve"> MPC controller connected to ROS-Pixhawk model of single UAV agent moving from A to B, minimizing actuator effort; end products: code for interface between MATLAB and ROS, documentation for using the interface.</w:t>
+      </w:r>
+    </w:p>
+    <w:p>
+      <w:pPr>
+        <w:rPr>
+          <w:lang w:val="en-AU"/>
+        </w:rPr>
+      </w:pPr>
+      <w:r>
+        <w:rPr>
+          <w:lang w:val="en-AU"/>
+        </w:rPr>
+        <w:t xml:space="preserve">Future work: </w:t>
+      </w:r>
+      <w:r>
+        <w:rPr>
+          <w:i/>
+          <w:lang w:val="en-AU"/>
+        </w:rPr>
+        <w:t xml:space="preserve">after proposed solution is </w:t>
+      </w:r>
+      <w:proofErr w:type="gramStart"/>
+      <w:r>
+        <w:rPr>
+          <w:i/>
+          <w:lang w:val="en-AU"/>
+        </w:rPr>
+        <w:t>established</w:t>
+      </w:r>
+      <w:proofErr w:type="gramEnd"/>
+      <w:r>
+        <w:rPr>
+          <w:i/>
+          <w:lang w:val="en-AU"/>
+        </w:rPr>
+        <w:t>, review completed work; state work deficit and short/mid-term areas for investigation</w:t>
+      </w:r>
+      <w:r>
+        <w:rPr>
+          <w:i/>
+          <w:lang w:val="en-AU"/>
+        </w:rPr>
+        <w:t xml:space="preserve"> – 5-10 tasks between now and end of project</w:t>
+      </w:r>
+    </w:p>
+    <w:p>
+      <w:pPr>
+        <w:rPr>
+          <w:b/>
+          <w:lang w:val="en-AU"/>
+        </w:rPr>
+      </w:pPr>
+      <w:r>
+        <w:rPr>
+          <w:b/>
+          <w:lang w:val="en-AU"/>
+        </w:rPr>
+        <w:t xml:space="preserve">What needs to be done </w:t>
+      </w:r>
+      <w:r>
+        <w:rPr>
+          <w:b/>
+          <w:lang w:val="en-AU"/>
+        </w:rPr>
+        <w:t xml:space="preserve">by </w:t>
+      </w:r>
+      <w:r>
+        <w:rPr>
+          <w:b/>
+          <w:lang w:val="en-AU"/>
+        </w:rPr>
+        <w:t>this week?</w:t>
+      </w:r>
+    </w:p>
+    <w:p>
+      <w:pPr>
+        <w:rPr>
+          <w:lang w:val="en-AU"/>
+        </w:rPr>
+      </w:pPr>
+      <w:r>
+        <w:rPr>
+          <w:lang w:val="en-AU"/>
+        </w:rPr>
+        <w:t>Day</w:t>
+      </w:r>
+      <w:r>
+        <w:rPr>
+          <w:lang w:val="en-AU"/>
+        </w:rPr>
+        <w:t>-</w:t>
+      </w:r>
+      <w:r>
+        <w:rPr>
+          <w:lang w:val="en-AU"/>
+        </w:rPr>
+        <w:t>by</w:t>
+      </w:r>
+      <w:r>
+        <w:rPr>
+          <w:lang w:val="en-AU"/>
+        </w:rPr>
+        <w:t>-</w:t>
+      </w:r>
+      <w:r>
+        <w:rPr>
+          <w:lang w:val="en-AU"/>
+        </w:rPr>
+        <w:t>day breakdown</w:t>
+      </w:r>
+      <w:r>
+        <w:rPr>
+          <w:lang w:val="en-AU"/>
+        </w:rPr>
+        <w:t xml:space="preserve"> of deadlines</w:t>
+      </w:r>
+      <w:r>
+        <w:rPr>
+          <w:lang w:val="en-AU"/>
+        </w:rPr>
+        <w:t>.</w:t>
+      </w:r>
+    </w:p>
+    <w:p>
+      <w:pPr>
+        <w:rPr>
+          <w:lang w:val="en-AU"/>
+        </w:rPr>
+      </w:pPr>
+      <w:r>
+        <w:rPr>
+          <w:lang w:val="en-AU"/>
+        </w:rPr>
+        <w:lastRenderedPageBreak/>
+        <w:t>Monday: Review new paper.</w:t>
+      </w:r>
+    </w:p>
+    <w:p>
+      <w:pPr>
+        <w:rPr>
+          <w:lang w:val="en-AU"/>
+        </w:rPr>
+      </w:pPr>
+      <w:r>
+        <w:rPr>
+          <w:lang w:val="en-AU"/>
+        </w:rPr>
+        <w:t xml:space="preserve">Tuesday: </w:t>
+      </w:r>
+      <w:r>
+        <w:rPr>
+          <w:lang w:val="en-AU"/>
+        </w:rPr>
+        <w:t>Draft this document</w:t>
+      </w:r>
+      <w:r>
+        <w:rPr>
+          <w:lang w:val="en-AU"/>
+        </w:rPr>
+        <w:t>. Type up review of new paper.</w:t>
+      </w:r>
+      <w:r>
+        <w:rPr>
+          <w:lang w:val="en-AU"/>
+        </w:rPr>
+        <w:t xml:space="preserve"> Push through O/L </w:t>
+      </w:r>
+      <w:r>
+        <w:rPr>
+          <w:lang w:val="en-AU"/>
+        </w:rPr>
+        <w:t xml:space="preserve">tests. </w:t>
+      </w:r>
+      <w:r>
+        <w:rPr>
+          <w:highlight w:val="magenta"/>
+          <w:lang w:val="en-AU"/>
+        </w:rPr>
+        <w:t>Push through C/L Simulink tests with inbuilt agent model</w:t>
+      </w:r>
+      <w:r>
+        <w:rPr>
+          <w:lang w:val="en-AU"/>
+        </w:rPr>
+        <w:t>.</w:t>
+      </w:r>
+      <w:r>
+        <w:rPr>
+          <w:lang w:val="en-AU"/>
+        </w:rPr>
+        <w:t xml:space="preserve"> Update</w:t>
+      </w:r>
+      <w:r>
+        <w:rPr>
+          <w:lang w:val="en-AU"/>
+        </w:rPr>
+        <w:t xml:space="preserve"> Markdown document.</w:t>
+      </w:r>
+    </w:p>
+    <w:p>
+      <w:pPr>
+        <w:rPr>
+          <w:lang w:val="en-AU"/>
+        </w:rPr>
+      </w:pPr>
+      <w:r>
+        <w:rPr>
+          <w:lang w:val="en-AU"/>
+        </w:rPr>
+        <w:t>Wednesday</w:t>
+      </w:r>
+      <w:r>
+        <w:rPr>
+          <w:lang w:val="en-AU"/>
+        </w:rPr>
+        <w:t>:</w:t>
+      </w:r>
+      <w:r>
+        <w:rPr>
+          <w:lang w:val="en-AU"/>
+        </w:rPr>
+        <w:t xml:space="preserve"> Study aims and </w:t>
+      </w:r>
+      <w:proofErr w:type="gramStart"/>
+      <w:r>
+        <w:rPr>
+          <w:lang w:val="en-AU"/>
+        </w:rPr>
+        <w:t>objectives</w:t>
+      </w:r>
+      <w:proofErr w:type="gramEnd"/>
+      <w:r>
+        <w:rPr>
+          <w:lang w:val="en-AU"/>
+        </w:rPr>
+        <w:t xml:space="preserve">. </w:t>
+      </w:r>
+      <w:r>
+        <w:rPr>
+          <w:u w:val="single"/>
+          <w:lang w:val="en-AU"/>
+        </w:rPr>
+        <w:t>Draft problem context</w:t>
+      </w:r>
+      <w:r>
+        <w:rPr>
+          <w:lang w:val="en-AU"/>
+        </w:rPr>
+        <w:t>.</w:t>
+      </w:r>
+      <w:r>
+        <w:rPr>
+          <w:lang w:val="en-AU"/>
+        </w:rPr>
+        <w:t xml:space="preserve"> </w:t>
+      </w:r>
+      <w:r>
+        <w:rPr>
+          <w:lang w:val="en-AU"/>
+        </w:rPr>
+        <w:t>Begin C/L Simulink tests with ROS.</w:t>
+      </w:r>
+    </w:p>
+    <w:p>
+      <w:pPr>
+        <w:rPr>
+          <w:lang w:val="en-AU"/>
+        </w:rPr>
+      </w:pPr>
+      <w:r>
+        <w:rPr>
+          <w:lang w:val="en-AU"/>
+        </w:rPr>
+        <w:t>Thursday</w:t>
+      </w:r>
+      <w:r>
+        <w:rPr>
+          <w:highlight w:val="magenta"/>
+          <w:lang w:val="en-AU"/>
+        </w:rPr>
+        <w:t>:</w:t>
+      </w:r>
+      <w:r>
+        <w:rPr>
+          <w:highlight w:val="magenta"/>
+          <w:lang w:val="en-AU"/>
+        </w:rPr>
+        <w:t xml:space="preserve"> Study proposed solutions. Finalize the solutions</w:t>
+      </w:r>
       <w:bookmarkStart w:id="0" w:name="_GoBack"/>
       <w:bookmarkEnd w:id="0"/>
       <w:r>
         <w:rPr>
-          <w:lang w:val="en-AU"/>
-        </w:rPr>
-        <w:t xml:space="preserve">describe niche of problem to study, </w:t>
-      </w:r>
-      <w:r>
-        <w:rPr>
-          <w:lang w:val="en-AU"/>
-        </w:rPr>
-        <w:t>maths formulation, state problem</w:t>
-      </w:r>
-    </w:p>
-    <w:p>
-      <w:pPr>
-        <w:rPr>
-          <w:lang w:val="en-AU"/>
-        </w:rPr>
-      </w:pPr>
-      <w:r>
-        <w:rPr>
-          <w:lang w:val="en-AU"/>
-        </w:rPr>
-        <w:t>Literature review: review new paper, draft survey findings</w:t>
-      </w:r>
-    </w:p>
-    <w:p>
-      <w:pPr>
-        <w:rPr>
-          <w:lang w:val="en-AU"/>
-        </w:rPr>
-      </w:pPr>
-      <w:r>
-        <w:rPr>
-          <w:lang w:val="en-AU"/>
-        </w:rPr>
-        <w:t>Proposed solution: study proposed solution(s) from November and fill in gaps, state solution</w:t>
-      </w:r>
-    </w:p>
-    <w:p>
-      <w:pPr>
-        <w:rPr>
-          <w:lang w:val="en-AU"/>
-        </w:rPr>
-      </w:pPr>
-      <w:r>
-        <w:rPr>
-          <w:lang w:val="en-AU"/>
-        </w:rPr>
-        <w:t>Completed Work</w:t>
-      </w:r>
-      <w:r>
-        <w:rPr>
-          <w:lang w:val="en-AU"/>
-        </w:rPr>
-        <w:t>: complete O</w:t>
-      </w:r>
-      <w:r>
-        <w:rPr>
-          <w:lang w:val="en-AU"/>
-        </w:rPr>
-        <w:t>/</w:t>
-      </w:r>
-      <w:r>
-        <w:rPr>
-          <w:lang w:val="en-AU"/>
-        </w:rPr>
-        <w:t>L tests,</w:t>
-      </w:r>
-      <w:r>
-        <w:rPr>
-          <w:lang w:val="en-AU"/>
-        </w:rPr>
-        <w:t xml:space="preserve"> link to proposed solution. Complete</w:t>
-      </w:r>
-      <w:r>
-        <w:rPr>
-          <w:lang w:val="en-AU"/>
-        </w:rPr>
-        <w:t xml:space="preserve"> C</w:t>
-      </w:r>
-      <w:r>
-        <w:rPr>
-          <w:lang w:val="en-AU"/>
-        </w:rPr>
-        <w:t>/</w:t>
-      </w:r>
-      <w:r>
-        <w:rPr>
-          <w:lang w:val="en-AU"/>
-        </w:rPr>
-        <w:t xml:space="preserve">L </w:t>
-      </w:r>
-      <w:r>
-        <w:rPr>
-          <w:lang w:val="en-AU"/>
-        </w:rPr>
-        <w:t xml:space="preserve">Simulink </w:t>
-      </w:r>
-      <w:r>
-        <w:rPr>
-          <w:lang w:val="en-AU"/>
-        </w:rPr>
-        <w:t>tests</w:t>
-      </w:r>
-      <w:r>
-        <w:rPr>
-          <w:lang w:val="en-AU"/>
-        </w:rPr>
-        <w:t xml:space="preserve"> with inbuilt agent model</w:t>
-      </w:r>
-      <w:r>
-        <w:rPr>
-          <w:lang w:val="en-AU"/>
-        </w:rPr>
-        <w:t xml:space="preserve"> - </w:t>
-      </w:r>
-      <w:r>
-        <w:rPr>
-          <w:lang w:val="en-AU"/>
-        </w:rPr>
-        <w:t xml:space="preserve">MPC controller connected to Simulink model of single UAV agent moving from A to B, minimizing actuator effort. Complete </w:t>
-      </w:r>
-      <w:r>
-        <w:rPr>
-          <w:lang w:val="en-AU"/>
-        </w:rPr>
-        <w:t>C</w:t>
-      </w:r>
-      <w:r>
-        <w:rPr>
-          <w:lang w:val="en-AU"/>
-        </w:rPr>
-        <w:t>/</w:t>
-      </w:r>
-      <w:r>
-        <w:rPr>
-          <w:lang w:val="en-AU"/>
-        </w:rPr>
-        <w:t xml:space="preserve">L </w:t>
-      </w:r>
-      <w:r>
-        <w:rPr>
-          <w:lang w:val="en-AU"/>
-        </w:rPr>
-        <w:t xml:space="preserve">Simulink with </w:t>
-      </w:r>
-      <w:r>
-        <w:rPr>
-          <w:lang w:val="en-AU"/>
-        </w:rPr>
-        <w:t>ROS tests</w:t>
-      </w:r>
-      <w:r>
-        <w:rPr>
-          <w:lang w:val="en-AU"/>
-        </w:rPr>
-        <w:t xml:space="preserve"> -</w:t>
-      </w:r>
-      <w:r>
-        <w:rPr>
-          <w:lang w:val="en-AU"/>
-        </w:rPr>
-        <w:t xml:space="preserve"> MPC controller connected to ROS-Pixhawk model of single UAV agent moving from A to B, minimizing actuator effort; end products: code for interface between MATLAB and ROS, documentation for using the interface.</w:t>
-      </w:r>
-    </w:p>
-    <w:p>
-      <w:pPr>
-        <w:rPr>
-          <w:lang w:val="en-AU"/>
-        </w:rPr>
-      </w:pPr>
-      <w:r>
-        <w:rPr>
-          <w:lang w:val="en-AU"/>
-        </w:rPr>
-        <w:t xml:space="preserve">Future work: </w:t>
+          <w:highlight w:val="magenta"/>
+          <w:lang w:val="en-AU"/>
+        </w:rPr>
+        <w:t>.</w:t>
+      </w:r>
+      <w:r>
+        <w:rPr>
+          <w:lang w:val="en-AU"/>
+        </w:rPr>
+        <w:t xml:space="preserve"> </w:t>
+      </w:r>
+      <w:r>
+        <w:rPr>
+          <w:lang w:val="en-AU"/>
+        </w:rPr>
+        <w:t>Push thru C/L Simulink tests with ROS.</w:t>
+      </w:r>
+    </w:p>
+    <w:p>
+      <w:pPr>
+        <w:rPr>
+          <w:lang w:val="en-AU"/>
+        </w:rPr>
+      </w:pPr>
+      <w:r>
+        <w:rPr>
+          <w:lang w:val="en-AU"/>
+        </w:rPr>
+        <w:t>Friday:</w:t>
+      </w:r>
+      <w:r>
+        <w:rPr>
+          <w:lang w:val="en-AU"/>
+        </w:rPr>
+        <w:t xml:space="preserve"> </w:t>
+      </w:r>
+      <w:r>
+        <w:rPr>
+          <w:highlight w:val="magenta"/>
+          <w:lang w:val="en-AU"/>
+        </w:rPr>
+        <w:t xml:space="preserve">Push thru C/L Simulink tests with ROS. </w:t>
+      </w:r>
+      <w:r>
+        <w:rPr>
+          <w:highlight w:val="magenta"/>
+          <w:lang w:val="en-AU"/>
+        </w:rPr>
+        <w:t>Reflect on future work.</w:t>
+      </w:r>
+      <w:r>
+        <w:rPr>
+          <w:lang w:val="en-AU"/>
+        </w:rPr>
+        <w:t xml:space="preserve"> </w:t>
+      </w:r>
+      <w:r>
+        <w:rPr>
+          <w:lang w:val="en-AU"/>
+        </w:rPr>
+        <w:t>Meeting with Eric and Ian</w:t>
+      </w:r>
+      <w:r>
+        <w:rPr>
+          <w:lang w:val="en-AU"/>
+        </w:rPr>
+        <w:t xml:space="preserve"> – query project specification section of interim report</w:t>
       </w:r>
       <w:r>
         <w:rPr>
           <w:i/>
           <w:lang w:val="en-AU"/>
         </w:rPr>
-        <w:t xml:space="preserve">after proposed solution is </w:t>
+        <w:t xml:space="preserve">, </w:t>
       </w:r>
       <w:proofErr w:type="gramStart"/>
       <w:r>
@@ -630,7 +975,7 @@
           <w:i/>
           <w:lang w:val="en-AU"/>
         </w:rPr>
-        <w:t>established</w:t>
+        <w:t>safety</w:t>
       </w:r>
       <w:proofErr w:type="gramEnd"/>
       <w:r>
@@ -638,14 +983,113 @@
           <w:i/>
           <w:lang w:val="en-AU"/>
         </w:rPr>
-        <w:t>, review completed work; state work deficit and short/mid-term areas for investigation</w:t>
+        <w:t xml:space="preserve"> and legal aspects of using ICLOCS I</w:t>
       </w:r>
       <w:r>
         <w:rPr>
           <w:i/>
           <w:lang w:val="en-AU"/>
         </w:rPr>
-        <w:t xml:space="preserve"> – 5-10 tasks between now and end of project</w:t>
+        <w:t>P</w:t>
+      </w:r>
+    </w:p>
+    <w:p>
+      <w:pPr>
+        <w:rPr>
+          <w:lang w:val="en-AU"/>
+        </w:rPr>
+      </w:pPr>
+      <w:r>
+        <w:rPr>
+          <w:lang w:val="en-AU"/>
+        </w:rPr>
+        <w:t>Saturday:</w:t>
+      </w:r>
+      <w:r>
+        <w:rPr>
+          <w:lang w:val="en-AU"/>
+        </w:rPr>
+        <w:t xml:space="preserve"> </w:t>
+      </w:r>
+      <w:r>
+        <w:rPr>
+          <w:lang w:val="en-AU"/>
+        </w:rPr>
+        <w:t xml:space="preserve">Push thru C/L Simulink tests with ROS. </w:t>
+      </w:r>
+      <w:r>
+        <w:rPr>
+          <w:highlight w:val="magenta"/>
+          <w:lang w:val="en-AU"/>
+        </w:rPr>
+        <w:t>Do maths formulation for problem statement</w:t>
+      </w:r>
+      <w:r>
+        <w:rPr>
+          <w:highlight w:val="magenta"/>
+          <w:lang w:val="en-AU"/>
+        </w:rPr>
+        <w:t xml:space="preserve">. </w:t>
+      </w:r>
+      <w:r>
+        <w:rPr>
+          <w:highlight w:val="magenta"/>
+          <w:u w:val="single"/>
+          <w:lang w:val="en-AU"/>
+        </w:rPr>
+        <w:t>Draft problem statement</w:t>
+      </w:r>
+      <w:r>
+        <w:rPr>
+          <w:highlight w:val="magenta"/>
+          <w:lang w:val="en-AU"/>
+        </w:rPr>
+        <w:t>.</w:t>
+      </w:r>
+      <w:r>
+        <w:rPr>
+          <w:lang w:val="en-AU"/>
+        </w:rPr>
+        <w:t xml:space="preserve"> </w:t>
+      </w:r>
+    </w:p>
+    <w:p>
+      <w:pPr>
+        <w:rPr>
+          <w:lang w:val="en-AU"/>
+        </w:rPr>
+      </w:pPr>
+      <w:r>
+        <w:rPr>
+          <w:lang w:val="en-AU"/>
+        </w:rPr>
+        <w:t>Sunday:</w:t>
+      </w:r>
+      <w:r>
+        <w:rPr>
+          <w:lang w:val="en-AU"/>
+        </w:rPr>
+        <w:t xml:space="preserve"> </w:t>
+      </w:r>
+      <w:r>
+        <w:rPr>
+          <w:lang w:val="en-AU"/>
+        </w:rPr>
+        <w:t xml:space="preserve">Push thru C/L Simulink tests with ROS. </w:t>
+      </w:r>
+      <w:r>
+        <w:rPr>
+          <w:highlight w:val="magenta"/>
+          <w:u w:val="single"/>
+          <w:lang w:val="en-AU"/>
+        </w:rPr>
+        <w:t>Draft survey findings</w:t>
+      </w:r>
+      <w:r>
+        <w:rPr>
+          <w:lang w:val="en-AU"/>
+        </w:rPr>
+        <w:t>.</w:t>
       </w:r>
     </w:p>
     <w:p>
@@ -674,172 +1118,111 @@
           <w:b/>
           <w:lang w:val="en-AU"/>
         </w:rPr>
-        <w:t>this week?</w:t>
-      </w:r>
-    </w:p>
-    <w:p>
-      <w:pPr>
-        <w:rPr>
-          <w:lang w:val="en-AU"/>
-        </w:rPr>
-      </w:pPr>
-      <w:r>
-        <w:rPr>
-          <w:lang w:val="en-AU"/>
-        </w:rPr>
-        <w:t>Day</w:t>
-      </w:r>
-      <w:r>
-        <w:rPr>
-          <w:lang w:val="en-AU"/>
-        </w:rPr>
-        <w:t>-</w:t>
-      </w:r>
-      <w:r>
-        <w:rPr>
-          <w:lang w:val="en-AU"/>
-        </w:rPr>
-        <w:t>by</w:t>
-      </w:r>
-      <w:r>
-        <w:rPr>
-          <w:lang w:val="en-AU"/>
-        </w:rPr>
-        <w:t>-</w:t>
-      </w:r>
-      <w:r>
-        <w:rPr>
-          <w:lang w:val="en-AU"/>
-        </w:rPr>
-        <w:t>day breakdown</w:t>
-      </w:r>
-      <w:r>
-        <w:rPr>
-          <w:lang w:val="en-AU"/>
-        </w:rPr>
-        <w:t xml:space="preserve"> of deadlines</w:t>
-      </w:r>
-      <w:r>
-        <w:rPr>
+        <w:t>next week?</w:t>
+      </w:r>
+    </w:p>
+    <w:p>
+      <w:pPr>
+        <w:rPr>
+          <w:lang w:val="en-AU"/>
+        </w:rPr>
+      </w:pPr>
+      <w:r>
+        <w:rPr>
+          <w:lang w:val="en-AU"/>
+        </w:rPr>
+        <w:t>Monday:</w:t>
+      </w:r>
+      <w:r>
+        <w:rPr>
+          <w:lang w:val="en-AU"/>
+        </w:rPr>
+        <w:t xml:space="preserve"> </w:t>
+      </w:r>
+      <w:r>
+        <w:rPr>
+          <w:highlight w:val="magenta"/>
+          <w:u w:val="single"/>
+          <w:lang w:val="en-AU"/>
+        </w:rPr>
+        <w:t>Draft solution statement</w:t>
+      </w:r>
+      <w:r>
+        <w:rPr>
+          <w:highlight w:val="magenta"/>
           <w:lang w:val="en-AU"/>
         </w:rPr>
         <w:t>.</w:t>
       </w:r>
-    </w:p>
-    <w:p>
-      <w:pPr>
-        <w:rPr>
-          <w:lang w:val="en-AU"/>
-        </w:rPr>
-      </w:pPr>
-      <w:r>
-        <w:rPr>
-          <w:lang w:val="en-AU"/>
-        </w:rPr>
-        <w:lastRenderedPageBreak/>
-        <w:t>Monday: Review new paper.</w:t>
-      </w:r>
-    </w:p>
-    <w:p>
-      <w:pPr>
-        <w:rPr>
-          <w:lang w:val="en-AU"/>
-        </w:rPr>
-      </w:pPr>
-      <w:r>
-        <w:rPr>
-          <w:lang w:val="en-AU"/>
-        </w:rPr>
-        <w:t xml:space="preserve">Tuesday: </w:t>
-      </w:r>
-      <w:r>
-        <w:rPr>
-          <w:lang w:val="en-AU"/>
-        </w:rPr>
-        <w:t>Draft this document</w:t>
-      </w:r>
-      <w:r>
-        <w:rPr>
-          <w:lang w:val="en-AU"/>
-        </w:rPr>
-        <w:t>. Type up review of new paper.</w:t>
-      </w:r>
-      <w:r>
-        <w:rPr>
-          <w:lang w:val="en-AU"/>
-        </w:rPr>
-        <w:t xml:space="preserve"> Push through O/L tests. </w:t>
-      </w:r>
-      <w:r>
-        <w:rPr>
-          <w:highlight w:val="yellow"/>
-          <w:lang w:val="en-AU"/>
-        </w:rPr>
-        <w:t>Push through C/L Simulink tests with inbuilt agent model.</w:t>
-      </w:r>
-      <w:r>
-        <w:rPr>
-          <w:highlight w:val="yellow"/>
+      <w:r>
+        <w:rPr>
           <w:lang w:val="en-AU"/>
         </w:rPr>
         <w:t xml:space="preserve"> </w:t>
       </w:r>
-      <w:r>
-        <w:rPr>
-          <w:lang w:val="en-AU"/>
-        </w:rPr>
-        <w:t>Update Markdown document.</w:t>
-      </w:r>
-    </w:p>
-    <w:p>
-      <w:pPr>
-        <w:rPr>
-          <w:lang w:val="en-AU"/>
-        </w:rPr>
-      </w:pPr>
-      <w:r>
-        <w:rPr>
-          <w:lang w:val="en-AU"/>
-        </w:rPr>
-        <w:t>Wednesday</w:t>
-      </w:r>
-      <w:r>
-        <w:rPr>
-          <w:lang w:val="en-AU"/>
-        </w:rPr>
-        <w:t>:</w:t>
-      </w:r>
-      <w:r>
-        <w:rPr>
-          <w:lang w:val="en-AU"/>
-        </w:rPr>
-        <w:t xml:space="preserve"> Study aims and </w:t>
-      </w:r>
       <w:proofErr w:type="gramStart"/>
       <w:r>
         <w:rPr>
           <w:lang w:val="en-AU"/>
         </w:rPr>
-        <w:t>objectives</w:t>
+        <w:t>Possibly Wednesday’s</w:t>
       </w:r>
       <w:proofErr w:type="gramEnd"/>
       <w:r>
         <w:rPr>
           <w:lang w:val="en-AU"/>
         </w:rPr>
-        <w:t xml:space="preserve">. </w:t>
-      </w:r>
-      <w:r>
-        <w:rPr>
-          <w:highlight w:val="yellow"/>
+        <w:t xml:space="preserve"> work.</w:t>
+      </w:r>
+    </w:p>
+    <w:p>
+      <w:pPr>
+        <w:rPr>
+          <w:lang w:val="en-AU"/>
+        </w:rPr>
+      </w:pPr>
+      <w:r>
+        <w:rPr>
+          <w:lang w:val="en-AU"/>
+        </w:rPr>
+        <w:t>Tuesday:</w:t>
+      </w:r>
+      <w:r>
+        <w:rPr>
+          <w:lang w:val="en-AU"/>
+        </w:rPr>
+        <w:t xml:space="preserve"> </w:t>
+      </w:r>
+      <w:r>
+        <w:rPr>
           <w:u w:val="single"/>
           <w:lang w:val="en-AU"/>
         </w:rPr>
-        <w:t>Draft problem context</w:t>
-      </w:r>
-      <w:r>
-        <w:rPr>
-          <w:highlight w:val="yellow"/>
+        <w:t>Draft completed work.</w:t>
+      </w:r>
+      <w:r>
+        <w:rPr>
+          <w:lang w:val="en-AU"/>
+        </w:rPr>
+        <w:t xml:space="preserve"> </w:t>
+      </w:r>
+      <w:r>
+        <w:rPr>
+          <w:u w:val="single"/>
+          <w:lang w:val="en-AU"/>
+        </w:rPr>
+        <w:t>Draft future work</w:t>
+      </w:r>
+      <w:r>
+        <w:rPr>
+          <w:u w:val="single"/>
+          <w:lang w:val="en-AU"/>
+        </w:rPr>
+        <w:t xml:space="preserve"> and project plan</w:t>
+      </w:r>
+      <w:r>
+        <w:rPr>
+          <w:u w:val="single"/>
           <w:lang w:val="en-AU"/>
         </w:rPr>
         <w:t>.</w:t>
@@ -848,13 +1231,52 @@
         <w:rPr>
           <w:lang w:val="en-AU"/>
         </w:rPr>
+        <w:t xml:space="preserve"> Discuss evaluation plan with Ian.</w:t>
+      </w:r>
+    </w:p>
+    <w:p>
+      <w:pPr>
+        <w:rPr>
+          <w:lang w:val="en-AU"/>
+        </w:rPr>
+      </w:pPr>
+      <w:r>
+        <w:rPr>
+          <w:lang w:val="en-AU"/>
+        </w:rPr>
+        <w:t>Wednesday:</w:t>
+      </w:r>
+      <w:r>
+        <w:rPr>
+          <w:lang w:val="en-AU"/>
+        </w:rPr>
         <w:t xml:space="preserve"> </w:t>
       </w:r>
       <w:r>
         <w:rPr>
-          <w:lang w:val="en-AU"/>
-        </w:rPr>
-        <w:t>Begin C/L Simulink tests with ROS.</w:t>
+          <w:u w:val="single"/>
+          <w:lang w:val="en-AU"/>
+        </w:rPr>
+        <w:t>Draft evaluation plan.</w:t>
+      </w:r>
+      <w:r>
+        <w:rPr>
+          <w:lang w:val="en-AU"/>
+        </w:rPr>
+        <w:t xml:space="preserve"> </w:t>
+      </w:r>
+      <w:r>
+        <w:rPr>
+          <w:u w:val="single"/>
+          <w:lang w:val="en-AU"/>
+        </w:rPr>
+        <w:t>Draft Ethical, Legal, Safety Plan</w:t>
+      </w:r>
+      <w:r>
+        <w:rPr>
+          <w:lang w:val="en-AU"/>
+        </w:rPr>
+        <w:t>.</w:t>
       </w:r>
     </w:p>
     <w:p>
@@ -873,439 +1295,38 @@
         <w:rPr>
           <w:lang w:val="en-AU"/>
         </w:rPr>
+        <w:t xml:space="preserve"> Report </w:t>
+      </w:r>
+      <w:r>
+        <w:rPr>
+          <w:lang w:val="en-AU"/>
+        </w:rPr>
+        <w:t>editing.</w:t>
+      </w:r>
+    </w:p>
+    <w:p>
+      <w:pPr>
+        <w:rPr>
+          <w:lang w:val="en-AU"/>
+        </w:rPr>
+      </w:pPr>
+      <w:r>
+        <w:rPr>
+          <w:lang w:val="en-AU"/>
+        </w:rPr>
+        <w:t>Friday:</w:t>
+      </w:r>
+      <w:r>
+        <w:rPr>
+          <w:lang w:val="en-AU"/>
+        </w:rPr>
+        <w:t xml:space="preserve"> Present draft to Eric and Ian.</w:t>
+      </w:r>
+      <w:r>
+        <w:rPr>
+          <w:lang w:val="en-AU"/>
+        </w:rPr>
         <w:t xml:space="preserve"> </w:t>
-      </w:r>
-      <w:r>
-        <w:rPr>
-          <w:highlight w:val="yellow"/>
-          <w:lang w:val="en-AU"/>
-        </w:rPr>
-        <w:t>Study proposed solutions. Finalize the solutions.</w:t>
-      </w:r>
-      <w:r>
-        <w:rPr>
-          <w:lang w:val="en-AU"/>
-        </w:rPr>
-        <w:t xml:space="preserve"> </w:t>
-      </w:r>
-      <w:r>
-        <w:rPr>
-          <w:lang w:val="en-AU"/>
-        </w:rPr>
-        <w:t>Push thru C/L Simulink tests with ROS.</w:t>
-      </w:r>
-    </w:p>
-    <w:p>
-      <w:pPr>
-        <w:rPr>
-          <w:lang w:val="en-AU"/>
-        </w:rPr>
-      </w:pPr>
-      <w:r>
-        <w:rPr>
-          <w:lang w:val="en-AU"/>
-        </w:rPr>
-        <w:t>Friday:</w:t>
-      </w:r>
-      <w:r>
-        <w:rPr>
-          <w:lang w:val="en-AU"/>
-        </w:rPr>
-        <w:t xml:space="preserve"> </w:t>
-      </w:r>
-      <w:r>
-        <w:rPr>
-          <w:highlight w:val="yellow"/>
-          <w:lang w:val="en-AU"/>
-        </w:rPr>
-        <w:t xml:space="preserve">Push thru C/L Simulink tests with ROS. </w:t>
-      </w:r>
-      <w:r>
-        <w:rPr>
-          <w:highlight w:val="yellow"/>
-          <w:lang w:val="en-AU"/>
-        </w:rPr>
-        <w:t>Reflect on future work.</w:t>
-      </w:r>
-      <w:r>
-        <w:rPr>
-          <w:lang w:val="en-AU"/>
-        </w:rPr>
-        <w:t xml:space="preserve"> </w:t>
-      </w:r>
-      <w:r>
-        <w:rPr>
-          <w:lang w:val="en-AU"/>
-        </w:rPr>
-        <w:t>Meeting with Eric and Ian</w:t>
-      </w:r>
-      <w:r>
-        <w:rPr>
-          <w:lang w:val="en-AU"/>
-        </w:rPr>
-        <w:t xml:space="preserve"> – query project specification section of interim report</w:t>
-      </w:r>
-      <w:r>
-        <w:rPr>
-          <w:i/>
-          <w:lang w:val="en-AU"/>
-        </w:rPr>
-        <w:t xml:space="preserve">, </w:t>
-      </w:r>
-      <w:proofErr w:type="gramStart"/>
-      <w:r>
-        <w:rPr>
-          <w:i/>
-          <w:lang w:val="en-AU"/>
-        </w:rPr>
-        <w:t>safety</w:t>
-      </w:r>
-      <w:proofErr w:type="gramEnd"/>
-      <w:r>
-        <w:rPr>
-          <w:i/>
-          <w:lang w:val="en-AU"/>
-        </w:rPr>
-        <w:t xml:space="preserve"> and legal aspects of using ICLOCS IP?</w:t>
-      </w:r>
-    </w:p>
-    <w:p>
-      <w:pPr>
-        <w:rPr>
-          <w:lang w:val="en-AU"/>
-        </w:rPr>
-      </w:pPr>
-      <w:r>
-        <w:rPr>
-          <w:lang w:val="en-AU"/>
-        </w:rPr>
-        <w:t>Saturday:</w:t>
-      </w:r>
-      <w:r>
-        <w:rPr>
-          <w:lang w:val="en-AU"/>
-        </w:rPr>
-        <w:t xml:space="preserve"> </w:t>
-      </w:r>
-      <w:r>
-        <w:rPr>
-          <w:lang w:val="en-AU"/>
-        </w:rPr>
-        <w:t xml:space="preserve">Push thru C/L Simulink tests with ROS. </w:t>
-      </w:r>
-      <w:r>
-        <w:rPr>
-          <w:highlight w:val="yellow"/>
-          <w:lang w:val="en-AU"/>
-        </w:rPr>
-        <w:t>Do maths formulation for problem statement</w:t>
-      </w:r>
-      <w:r>
-        <w:rPr>
-          <w:highlight w:val="yellow"/>
-          <w:lang w:val="en-AU"/>
-        </w:rPr>
-        <w:t>.</w:t>
-      </w:r>
-      <w:r>
-        <w:rPr>
-          <w:lang w:val="en-AU"/>
-        </w:rPr>
-        <w:t xml:space="preserve"> </w:t>
-      </w:r>
-      <w:r>
-        <w:rPr>
-          <w:highlight w:val="yellow"/>
-          <w:u w:val="single"/>
-          <w:lang w:val="en-AU"/>
-        </w:rPr>
-        <w:t>Draft problem statement</w:t>
-      </w:r>
-      <w:r>
-        <w:rPr>
-          <w:highlight w:val="yellow"/>
-          <w:lang w:val="en-AU"/>
-        </w:rPr>
-        <w:t>.</w:t>
-      </w:r>
-      <w:r>
-        <w:rPr>
-          <w:lang w:val="en-AU"/>
-        </w:rPr>
-        <w:t xml:space="preserve"> </w:t>
-      </w:r>
-    </w:p>
-    <w:p>
-      <w:pPr>
-        <w:rPr>
-          <w:lang w:val="en-AU"/>
-        </w:rPr>
-      </w:pPr>
-      <w:r>
-        <w:rPr>
-          <w:lang w:val="en-AU"/>
-        </w:rPr>
-        <w:t>Sunday:</w:t>
-      </w:r>
-      <w:r>
-        <w:rPr>
-          <w:lang w:val="en-AU"/>
-        </w:rPr>
-        <w:t xml:space="preserve"> </w:t>
-      </w:r>
-      <w:r>
-        <w:rPr>
-          <w:lang w:val="en-AU"/>
-        </w:rPr>
-        <w:t xml:space="preserve">Push thru C/L Simulink tests with ROS. </w:t>
-      </w:r>
-      <w:r>
-        <w:rPr>
-          <w:u w:val="single"/>
-          <w:lang w:val="en-AU"/>
-        </w:rPr>
-        <w:t>Draft survey findings</w:t>
-      </w:r>
-      <w:r>
-        <w:rPr>
-          <w:lang w:val="en-AU"/>
-        </w:rPr>
-        <w:t>.</w:t>
-      </w:r>
-    </w:p>
-    <w:p>
-      <w:pPr>
-        <w:rPr>
-          <w:b/>
-          <w:lang w:val="en-AU"/>
-        </w:rPr>
-      </w:pPr>
-      <w:r>
-        <w:rPr>
-          <w:b/>
-          <w:lang w:val="en-AU"/>
-        </w:rPr>
-        <w:t xml:space="preserve">What needs to be done </w:t>
-      </w:r>
-      <w:r>
-        <w:rPr>
-          <w:b/>
-          <w:lang w:val="en-AU"/>
-        </w:rPr>
-        <w:t xml:space="preserve">by </w:t>
-      </w:r>
-      <w:r>
-        <w:rPr>
-          <w:b/>
-          <w:lang w:val="en-AU"/>
-        </w:rPr>
-        <w:t>next week?</w:t>
-      </w:r>
-    </w:p>
-    <w:p>
-      <w:pPr>
-        <w:rPr>
-          <w:lang w:val="en-AU"/>
-        </w:rPr>
-      </w:pPr>
-      <w:r>
-        <w:rPr>
-          <w:lang w:val="en-AU"/>
-        </w:rPr>
-        <w:t>Monday:</w:t>
-      </w:r>
-      <w:r>
-        <w:rPr>
-          <w:lang w:val="en-AU"/>
-        </w:rPr>
-        <w:t xml:space="preserve"> </w:t>
-      </w:r>
-      <w:r>
-        <w:rPr>
-          <w:u w:val="single"/>
-          <w:lang w:val="en-AU"/>
-        </w:rPr>
-        <w:t>Draft solution statement</w:t>
-      </w:r>
-      <w:r>
-        <w:rPr>
-          <w:lang w:val="en-AU"/>
-        </w:rPr>
-        <w:t>.</w:t>
-      </w:r>
-      <w:r>
-        <w:rPr>
-          <w:lang w:val="en-AU"/>
-        </w:rPr>
-        <w:t xml:space="preserve"> </w:t>
-      </w:r>
-      <w:proofErr w:type="gramStart"/>
-      <w:r>
-        <w:rPr>
-          <w:lang w:val="en-AU"/>
-        </w:rPr>
-        <w:t>Possibly Wednesday’s</w:t>
-      </w:r>
-      <w:proofErr w:type="gramEnd"/>
-      <w:r>
-        <w:rPr>
-          <w:lang w:val="en-AU"/>
-        </w:rPr>
-        <w:t xml:space="preserve"> work.</w:t>
-      </w:r>
-    </w:p>
-    <w:p>
-      <w:pPr>
-        <w:rPr>
-          <w:lang w:val="en-AU"/>
-        </w:rPr>
-      </w:pPr>
-      <w:r>
-        <w:rPr>
-          <w:lang w:val="en-AU"/>
-        </w:rPr>
-        <w:t>Tuesday:</w:t>
-      </w:r>
-      <w:r>
-        <w:rPr>
-          <w:lang w:val="en-AU"/>
-        </w:rPr>
-        <w:t xml:space="preserve"> </w:t>
-      </w:r>
-      <w:r>
-        <w:rPr>
-          <w:u w:val="single"/>
-          <w:lang w:val="en-AU"/>
-        </w:rPr>
-        <w:t>Draft completed work.</w:t>
-      </w:r>
-      <w:r>
-        <w:rPr>
-          <w:lang w:val="en-AU"/>
-        </w:rPr>
-        <w:t xml:space="preserve"> </w:t>
-      </w:r>
-      <w:r>
-        <w:rPr>
-          <w:u w:val="single"/>
-          <w:lang w:val="en-AU"/>
-        </w:rPr>
-        <w:t>Draft future work</w:t>
-      </w:r>
-      <w:r>
-        <w:rPr>
-          <w:u w:val="single"/>
-          <w:lang w:val="en-AU"/>
-        </w:rPr>
-        <w:t xml:space="preserve"> and project plan</w:t>
-      </w:r>
-      <w:r>
-        <w:rPr>
-          <w:u w:val="single"/>
-          <w:lang w:val="en-AU"/>
-        </w:rPr>
-        <w:t>.</w:t>
-      </w:r>
-      <w:r>
-        <w:rPr>
-          <w:lang w:val="en-AU"/>
-        </w:rPr>
-        <w:t xml:space="preserve"> Discuss evaluation plan with Ian.</w:t>
-      </w:r>
-    </w:p>
-    <w:p>
-      <w:pPr>
-        <w:rPr>
-          <w:lang w:val="en-AU"/>
-        </w:rPr>
-      </w:pPr>
-      <w:r>
-        <w:rPr>
-          <w:lang w:val="en-AU"/>
-        </w:rPr>
-        <w:t>Wednesday:</w:t>
-      </w:r>
-      <w:r>
-        <w:rPr>
-          <w:lang w:val="en-AU"/>
-        </w:rPr>
-        <w:t xml:space="preserve"> </w:t>
-      </w:r>
-      <w:r>
-        <w:rPr>
-          <w:u w:val="single"/>
-          <w:lang w:val="en-AU"/>
-        </w:rPr>
-        <w:t>Draft evaluation plan.</w:t>
-      </w:r>
-      <w:r>
-        <w:rPr>
-          <w:lang w:val="en-AU"/>
-        </w:rPr>
-        <w:t xml:space="preserve"> </w:t>
-      </w:r>
-      <w:r>
-        <w:rPr>
-          <w:u w:val="single"/>
-          <w:lang w:val="en-AU"/>
-        </w:rPr>
-        <w:t>Draft Ethical, Legal, Safety Plan</w:t>
-      </w:r>
-      <w:r>
-        <w:rPr>
-          <w:lang w:val="en-AU"/>
-        </w:rPr>
-        <w:t>.</w:t>
-      </w:r>
-    </w:p>
-    <w:p>
-      <w:pPr>
-        <w:rPr>
-          <w:lang w:val="en-AU"/>
-        </w:rPr>
-      </w:pPr>
-      <w:r>
-        <w:rPr>
-          <w:lang w:val="en-AU"/>
-        </w:rPr>
-        <w:t>Thursday:</w:t>
-      </w:r>
-      <w:r>
-        <w:rPr>
-          <w:lang w:val="en-AU"/>
-        </w:rPr>
-        <w:t xml:space="preserve"> Report </w:t>
-      </w:r>
-      <w:r>
-        <w:rPr>
-          <w:lang w:val="en-AU"/>
-        </w:rPr>
-        <w:t>editing.</w:t>
-      </w:r>
-    </w:p>
-    <w:p>
-      <w:pPr>
-        <w:rPr>
-          <w:lang w:val="en-AU"/>
-        </w:rPr>
-      </w:pPr>
-      <w:r>
-        <w:rPr>
-          <w:lang w:val="en-AU"/>
-        </w:rPr>
-        <w:t>Friday:</w:t>
-      </w:r>
-      <w:r>
-        <w:rPr>
-          <w:lang w:val="en-AU"/>
-        </w:rPr>
-        <w:t xml:space="preserve"> Present draft to Eric and Ian.</w:t>
-      </w:r>
-      <w:r>
-        <w:rPr>
-          <w:lang w:val="en-AU"/>
-        </w:rPr>
-        <w:t xml:space="preserve"> Discuss safety, legal aspects of using ICLOCS IP.</w:t>
       </w:r>
     </w:p>
     <w:p>

</xml_diff>

<commit_message>
Draft of Interim Report up to Evaluation plan
</commit_message>
<xml_diff>
--- a/Admin/Review at Start of 2019.docx
+++ b/Admin/Review at Start of 2019.docx
@@ -255,7 +255,13 @@
         <w:rPr>
           <w:lang w:val="en-AU"/>
         </w:rPr>
-        <w:t xml:space="preserve"> problem context, problem statement, literature survey. </w:t>
+        <w:t xml:space="preserve"> problem context, literature survey</w:t>
+      </w:r>
+      <w:r>
+        <w:rPr>
+          <w:lang w:val="en-AU"/>
+        </w:rPr>
+        <w:t>, problem statement.</w:t>
       </w:r>
     </w:p>
     <w:p>
@@ -878,402 +884,431 @@
       </w:r>
       <w:r>
         <w:rPr>
+          <w:lang w:val="en-AU"/>
+        </w:rPr>
+        <w:t>:</w:t>
+      </w:r>
+      <w:r>
+        <w:rPr>
+          <w:lang w:val="en-AU"/>
+        </w:rPr>
+        <w:t xml:space="preserve"> Study proposed solutions. Finalize the solutions.</w:t>
+      </w:r>
+      <w:r>
+        <w:rPr>
+          <w:lang w:val="en-AU"/>
+        </w:rPr>
+        <w:t xml:space="preserve"> </w:t>
+      </w:r>
+      <w:r>
+        <w:rPr>
+          <w:lang w:val="en-AU"/>
+        </w:rPr>
+        <w:t>Push thru C/L Simulink tests with ROS.</w:t>
+      </w:r>
+    </w:p>
+    <w:p>
+      <w:pPr>
+        <w:rPr>
+          <w:lang w:val="en-AU"/>
+        </w:rPr>
+      </w:pPr>
+      <w:r>
+        <w:rPr>
+          <w:lang w:val="en-AU"/>
+        </w:rPr>
+        <w:t>Friday:</w:t>
+      </w:r>
+      <w:r>
+        <w:rPr>
+          <w:lang w:val="en-AU"/>
+        </w:rPr>
+        <w:t xml:space="preserve"> </w:t>
+      </w:r>
+      <w:r>
+        <w:rPr>
           <w:highlight w:val="magenta"/>
           <w:lang w:val="en-AU"/>
         </w:rPr>
+        <w:t xml:space="preserve">Push thru C/L Simulink tests with ROS. </w:t>
+      </w:r>
+      <w:r>
+        <w:rPr>
+          <w:highlight w:val="magenta"/>
+          <w:lang w:val="en-AU"/>
+        </w:rPr>
+        <w:t>Reflect on future work.</w:t>
+      </w:r>
+      <w:r>
+        <w:rPr>
+          <w:lang w:val="en-AU"/>
+        </w:rPr>
+        <w:t xml:space="preserve"> </w:t>
+      </w:r>
+      <w:r>
+        <w:rPr>
+          <w:lang w:val="en-AU"/>
+        </w:rPr>
+        <w:t>Meeting with Eric and Ian</w:t>
+      </w:r>
+      <w:r>
+        <w:rPr>
+          <w:lang w:val="en-AU"/>
+        </w:rPr>
+        <w:t xml:space="preserve"> – query project specification section of interim report</w:t>
+      </w:r>
+      <w:r>
+        <w:rPr>
+          <w:i/>
+          <w:lang w:val="en-AU"/>
+        </w:rPr>
+        <w:t xml:space="preserve">, </w:t>
+      </w:r>
+      <w:proofErr w:type="gramStart"/>
+      <w:r>
+        <w:rPr>
+          <w:i/>
+          <w:lang w:val="en-AU"/>
+        </w:rPr>
+        <w:t>safety</w:t>
+      </w:r>
+      <w:proofErr w:type="gramEnd"/>
+      <w:r>
+        <w:rPr>
+          <w:i/>
+          <w:lang w:val="en-AU"/>
+        </w:rPr>
+        <w:t xml:space="preserve"> and legal aspects of using ICLOCS I</w:t>
+      </w:r>
+      <w:r>
+        <w:rPr>
+          <w:i/>
+          <w:lang w:val="en-AU"/>
+        </w:rPr>
+        <w:t>P</w:t>
+      </w:r>
+    </w:p>
+    <w:p>
+      <w:pPr>
+        <w:rPr>
+          <w:lang w:val="en-AU"/>
+        </w:rPr>
+      </w:pPr>
+      <w:r>
+        <w:rPr>
+          <w:lang w:val="en-AU"/>
+        </w:rPr>
+        <w:t>Saturday:</w:t>
+      </w:r>
+      <w:r>
+        <w:rPr>
+          <w:lang w:val="en-AU"/>
+        </w:rPr>
+        <w:t xml:space="preserve"> </w:t>
+      </w:r>
+      <w:r>
+        <w:rPr>
+          <w:lang w:val="en-AU"/>
+        </w:rPr>
+        <w:t>Push thru C/L Simulink tests with ROS</w:t>
+      </w:r>
+      <w:r>
+        <w:rPr>
+          <w:lang w:val="en-AU"/>
+        </w:rPr>
+        <w:t xml:space="preserve">. </w:t>
+      </w:r>
+      <w:r>
+        <w:rPr>
+          <w:lang w:val="en-AU"/>
+        </w:rPr>
+        <w:t>Do maths formulation for problem statement</w:t>
+      </w:r>
+      <w:r>
+        <w:rPr>
+          <w:lang w:val="en-AU"/>
+        </w:rPr>
+        <w:t xml:space="preserve">. </w:t>
+      </w:r>
+      <w:r>
+        <w:rPr>
+          <w:highlight w:val="magenta"/>
+          <w:u w:val="single"/>
+          <w:lang w:val="en-AU"/>
+        </w:rPr>
+        <w:t>Draft problem statement</w:t>
+      </w:r>
+      <w:r>
+        <w:rPr>
+          <w:highlight w:val="magenta"/>
+          <w:lang w:val="en-AU"/>
+        </w:rPr>
+        <w:t>.</w:t>
+      </w:r>
+      <w:r>
+        <w:rPr>
+          <w:lang w:val="en-AU"/>
+        </w:rPr>
+        <w:t xml:space="preserve"> </w:t>
+      </w:r>
+    </w:p>
+    <w:p>
+      <w:pPr>
+        <w:rPr>
+          <w:lang w:val="en-AU"/>
+        </w:rPr>
+      </w:pPr>
+      <w:r>
+        <w:rPr>
+          <w:lang w:val="en-AU"/>
+        </w:rPr>
+        <w:t>Sunday:</w:t>
+      </w:r>
+      <w:r>
+        <w:rPr>
+          <w:lang w:val="en-AU"/>
+        </w:rPr>
+        <w:t xml:space="preserve"> </w:t>
+      </w:r>
+      <w:r>
+        <w:rPr>
+          <w:lang w:val="en-AU"/>
+        </w:rPr>
+        <w:t xml:space="preserve">Push thru C/L Simulink tests with </w:t>
+      </w:r>
+      <w:r>
+        <w:rPr>
+          <w:lang w:val="en-AU"/>
+        </w:rPr>
+        <w:t xml:space="preserve">ROS. </w:t>
+      </w:r>
+      <w:r>
+        <w:rPr>
+          <w:u w:val="single"/>
+          <w:lang w:val="en-AU"/>
+        </w:rPr>
+        <w:t>Draft survey findings</w:t>
+      </w:r>
+      <w:r>
+        <w:rPr>
+          <w:lang w:val="en-AU"/>
+        </w:rPr>
+        <w:t>.</w:t>
+      </w:r>
+    </w:p>
+    <w:p>
+      <w:pPr>
+        <w:rPr>
+          <w:b/>
+          <w:lang w:val="en-AU"/>
+        </w:rPr>
+      </w:pPr>
+      <w:r>
+        <w:rPr>
+          <w:b/>
+          <w:lang w:val="en-AU"/>
+        </w:rPr>
+        <w:t xml:space="preserve">What needs to be done </w:t>
+      </w:r>
+      <w:r>
+        <w:rPr>
+          <w:b/>
+          <w:lang w:val="en-AU"/>
+        </w:rPr>
+        <w:t xml:space="preserve">by </w:t>
+      </w:r>
+      <w:r>
+        <w:rPr>
+          <w:b/>
+          <w:lang w:val="en-AU"/>
+        </w:rPr>
+        <w:t>next week?</w:t>
+      </w:r>
+    </w:p>
+    <w:p>
+      <w:pPr>
+        <w:rPr>
+          <w:lang w:val="en-AU"/>
+        </w:rPr>
+      </w:pPr>
+      <w:r>
+        <w:rPr>
+          <w:lang w:val="en-AU"/>
+        </w:rPr>
+        <w:t>Monday</w:t>
+      </w:r>
+      <w:r>
+        <w:rPr>
+          <w:lang w:val="en-AU"/>
+        </w:rPr>
         <w:t>:</w:t>
       </w:r>
       <w:r>
         <w:rPr>
+          <w:lang w:val="en-AU"/>
+        </w:rPr>
+        <w:t xml:space="preserve"> </w:t>
+      </w:r>
+      <w:r>
+        <w:rPr>
+          <w:u w:val="single"/>
+          <w:lang w:val="en-AU"/>
+        </w:rPr>
+        <w:t>Draft solution statement</w:t>
+      </w:r>
+      <w:r>
+        <w:rPr>
+          <w:lang w:val="en-AU"/>
+        </w:rPr>
+        <w:t>.</w:t>
+      </w:r>
+      <w:r>
+        <w:rPr>
+          <w:lang w:val="en-AU"/>
+        </w:rPr>
+        <w:t xml:space="preserve"> </w:t>
+      </w:r>
+      <w:proofErr w:type="gramStart"/>
+      <w:r>
+        <w:rPr>
+          <w:lang w:val="en-AU"/>
+        </w:rPr>
+        <w:t>Possibly Wednesday’s</w:t>
+      </w:r>
+      <w:proofErr w:type="gramEnd"/>
+      <w:r>
+        <w:rPr>
+          <w:lang w:val="en-AU"/>
+        </w:rPr>
+        <w:t xml:space="preserve"> work.</w:t>
+      </w:r>
+    </w:p>
+    <w:p>
+      <w:pPr>
+        <w:rPr>
+          <w:lang w:val="en-AU"/>
+        </w:rPr>
+      </w:pPr>
+      <w:r>
+        <w:rPr>
+          <w:lang w:val="en-AU"/>
+        </w:rPr>
+        <w:t>Tuesday</w:t>
+      </w:r>
+      <w:r>
+        <w:rPr>
           <w:highlight w:val="magenta"/>
           <w:lang w:val="en-AU"/>
         </w:rPr>
-        <w:t xml:space="preserve"> Study proposed solutions. Finalize the solutions</w:t>
+        <w:t>:</w:t>
+      </w:r>
+      <w:r>
+        <w:rPr>
+          <w:highlight w:val="magenta"/>
+          <w:lang w:val="en-AU"/>
+        </w:rPr>
+        <w:t xml:space="preserve"> </w:t>
+      </w:r>
+      <w:r>
+        <w:rPr>
+          <w:highlight w:val="magenta"/>
+          <w:u w:val="single"/>
+          <w:lang w:val="en-AU"/>
+        </w:rPr>
+        <w:t>Draft completed work.</w:t>
+      </w:r>
+      <w:r>
+        <w:rPr>
+          <w:highlight w:val="magenta"/>
+          <w:lang w:val="en-AU"/>
+        </w:rPr>
+        <w:t xml:space="preserve"> </w:t>
+      </w:r>
+      <w:r>
+        <w:rPr>
+          <w:highlight w:val="magenta"/>
+          <w:u w:val="single"/>
+          <w:lang w:val="en-AU"/>
+        </w:rPr>
+        <w:t>Draft future work</w:t>
+      </w:r>
+      <w:r>
+        <w:rPr>
+          <w:highlight w:val="magenta"/>
+          <w:u w:val="single"/>
+          <w:lang w:val="en-AU"/>
+        </w:rPr>
+        <w:t xml:space="preserve"> and project plan</w:t>
+      </w:r>
+      <w:r>
+        <w:rPr>
+          <w:highlight w:val="magenta"/>
+          <w:u w:val="single"/>
+          <w:lang w:val="en-AU"/>
+        </w:rPr>
+        <w:t>.</w:t>
+      </w:r>
+      <w:r>
+        <w:rPr>
+          <w:lang w:val="en-AU"/>
+        </w:rPr>
+        <w:t xml:space="preserve"> Discuss evaluation plan with Ian.</w:t>
+      </w:r>
+    </w:p>
+    <w:p>
+      <w:pPr>
+        <w:rPr>
+          <w:lang w:val="en-AU"/>
+        </w:rPr>
+      </w:pPr>
+      <w:r>
+        <w:rPr>
+          <w:lang w:val="en-AU"/>
+        </w:rPr>
+        <w:t>Wednesday:</w:t>
+      </w:r>
+      <w:r>
+        <w:rPr>
+          <w:lang w:val="en-AU"/>
+        </w:rPr>
+        <w:t xml:space="preserve"> </w:t>
+      </w:r>
+      <w:r>
+        <w:rPr>
+          <w:highlight w:val="magenta"/>
+          <w:u w:val="single"/>
+          <w:lang w:val="en-AU"/>
+        </w:rPr>
+        <w:t>Draft evaluation plan.</w:t>
+      </w:r>
+      <w:r>
+        <w:rPr>
+          <w:highlight w:val="magenta"/>
+          <w:lang w:val="en-AU"/>
+        </w:rPr>
+        <w:t xml:space="preserve"> </w:t>
+      </w:r>
+      <w:r>
+        <w:rPr>
+          <w:highlight w:val="magenta"/>
+          <w:u w:val="single"/>
+          <w:lang w:val="en-AU"/>
+        </w:rPr>
+        <w:t>Draft Ethical, Legal, Sa</w:t>
       </w:r>
       <w:bookmarkStart w:id="0" w:name="_GoBack"/>
       <w:bookmarkEnd w:id="0"/>
       <w:r>
         <w:rPr>
           <w:highlight w:val="magenta"/>
-          <w:lang w:val="en-AU"/>
-        </w:rPr>
-        <w:t>.</w:t>
-      </w:r>
-      <w:r>
-        <w:rPr>
-          <w:lang w:val="en-AU"/>
-        </w:rPr>
-        <w:t xml:space="preserve"> </w:t>
-      </w:r>
-      <w:r>
-        <w:rPr>
-          <w:lang w:val="en-AU"/>
-        </w:rPr>
-        <w:t>Push thru C/L Simulink tests with ROS.</w:t>
-      </w:r>
-    </w:p>
-    <w:p>
-      <w:pPr>
-        <w:rPr>
-          <w:lang w:val="en-AU"/>
-        </w:rPr>
-      </w:pPr>
-      <w:r>
-        <w:rPr>
-          <w:lang w:val="en-AU"/>
-        </w:rPr>
-        <w:t>Friday:</w:t>
-      </w:r>
-      <w:r>
-        <w:rPr>
-          <w:lang w:val="en-AU"/>
-        </w:rPr>
-        <w:t xml:space="preserve"> </w:t>
+          <w:u w:val="single"/>
+          <w:lang w:val="en-AU"/>
+        </w:rPr>
+        <w:t>fety Plan</w:t>
       </w:r>
       <w:r>
         <w:rPr>
           <w:highlight w:val="magenta"/>
-          <w:lang w:val="en-AU"/>
-        </w:rPr>
-        <w:t xml:space="preserve">Push thru C/L Simulink tests with ROS. </w:t>
-      </w:r>
-      <w:r>
-        <w:rPr>
-          <w:highlight w:val="magenta"/>
-          <w:lang w:val="en-AU"/>
-        </w:rPr>
-        <w:t>Reflect on future work.</w:t>
-      </w:r>
-      <w:r>
-        <w:rPr>
-          <w:lang w:val="en-AU"/>
-        </w:rPr>
-        <w:t xml:space="preserve"> </w:t>
-      </w:r>
-      <w:r>
-        <w:rPr>
-          <w:lang w:val="en-AU"/>
-        </w:rPr>
-        <w:t>Meeting with Eric and Ian</w:t>
-      </w:r>
-      <w:r>
-        <w:rPr>
-          <w:lang w:val="en-AU"/>
-        </w:rPr>
-        <w:t xml:space="preserve"> – query project specification section of interim report</w:t>
-      </w:r>
-      <w:r>
-        <w:rPr>
-          <w:i/>
-          <w:lang w:val="en-AU"/>
-        </w:rPr>
-        <w:t xml:space="preserve">, </w:t>
-      </w:r>
-      <w:proofErr w:type="gramStart"/>
-      <w:r>
-        <w:rPr>
-          <w:i/>
-          <w:lang w:val="en-AU"/>
-        </w:rPr>
-        <w:t>safety</w:t>
-      </w:r>
-      <w:proofErr w:type="gramEnd"/>
-      <w:r>
-        <w:rPr>
-          <w:i/>
-          <w:lang w:val="en-AU"/>
-        </w:rPr>
-        <w:t xml:space="preserve"> and legal aspects of using ICLOCS I</w:t>
-      </w:r>
-      <w:r>
-        <w:rPr>
-          <w:i/>
-          <w:lang w:val="en-AU"/>
-        </w:rPr>
-        <w:t>P</w:t>
-      </w:r>
-    </w:p>
-    <w:p>
-      <w:pPr>
-        <w:rPr>
-          <w:lang w:val="en-AU"/>
-        </w:rPr>
-      </w:pPr>
-      <w:r>
-        <w:rPr>
-          <w:lang w:val="en-AU"/>
-        </w:rPr>
-        <w:t>Saturday:</w:t>
-      </w:r>
-      <w:r>
-        <w:rPr>
-          <w:lang w:val="en-AU"/>
-        </w:rPr>
-        <w:t xml:space="preserve"> </w:t>
-      </w:r>
-      <w:r>
-        <w:rPr>
-          <w:lang w:val="en-AU"/>
-        </w:rPr>
-        <w:t xml:space="preserve">Push thru C/L Simulink tests with ROS. </w:t>
-      </w:r>
-      <w:r>
-        <w:rPr>
-          <w:highlight w:val="magenta"/>
-          <w:lang w:val="en-AU"/>
-        </w:rPr>
-        <w:t>Do maths formulation for problem statement</w:t>
-      </w:r>
-      <w:r>
-        <w:rPr>
-          <w:highlight w:val="magenta"/>
-          <w:lang w:val="en-AU"/>
-        </w:rPr>
-        <w:t xml:space="preserve">. </w:t>
-      </w:r>
-      <w:r>
-        <w:rPr>
-          <w:highlight w:val="magenta"/>
-          <w:u w:val="single"/>
-          <w:lang w:val="en-AU"/>
-        </w:rPr>
-        <w:t>Draft problem statement</w:t>
-      </w:r>
-      <w:r>
-        <w:rPr>
-          <w:highlight w:val="magenta"/>
-          <w:lang w:val="en-AU"/>
-        </w:rPr>
-        <w:t>.</w:t>
-      </w:r>
-      <w:r>
-        <w:rPr>
-          <w:lang w:val="en-AU"/>
-        </w:rPr>
-        <w:t xml:space="preserve"> </w:t>
-      </w:r>
-    </w:p>
-    <w:p>
-      <w:pPr>
-        <w:rPr>
-          <w:lang w:val="en-AU"/>
-        </w:rPr>
-      </w:pPr>
-      <w:r>
-        <w:rPr>
-          <w:lang w:val="en-AU"/>
-        </w:rPr>
-        <w:t>Sunday:</w:t>
-      </w:r>
-      <w:r>
-        <w:rPr>
-          <w:lang w:val="en-AU"/>
-        </w:rPr>
-        <w:t xml:space="preserve"> </w:t>
-      </w:r>
-      <w:r>
-        <w:rPr>
-          <w:lang w:val="en-AU"/>
-        </w:rPr>
-        <w:t xml:space="preserve">Push thru C/L Simulink tests with ROS. </w:t>
-      </w:r>
-      <w:r>
-        <w:rPr>
-          <w:highlight w:val="magenta"/>
-          <w:u w:val="single"/>
-          <w:lang w:val="en-AU"/>
-        </w:rPr>
-        <w:t>Draft survey findings</w:t>
-      </w:r>
-      <w:r>
-        <w:rPr>
-          <w:lang w:val="en-AU"/>
-        </w:rPr>
-        <w:t>.</w:t>
-      </w:r>
-    </w:p>
-    <w:p>
-      <w:pPr>
-        <w:rPr>
-          <w:b/>
-          <w:lang w:val="en-AU"/>
-        </w:rPr>
-      </w:pPr>
-      <w:r>
-        <w:rPr>
-          <w:b/>
-          <w:lang w:val="en-AU"/>
-        </w:rPr>
-        <w:t xml:space="preserve">What needs to be done </w:t>
-      </w:r>
-      <w:r>
-        <w:rPr>
-          <w:b/>
-          <w:lang w:val="en-AU"/>
-        </w:rPr>
-        <w:t xml:space="preserve">by </w:t>
-      </w:r>
-      <w:r>
-        <w:rPr>
-          <w:b/>
-          <w:lang w:val="en-AU"/>
-        </w:rPr>
-        <w:t>next week?</w:t>
-      </w:r>
-    </w:p>
-    <w:p>
-      <w:pPr>
-        <w:rPr>
-          <w:lang w:val="en-AU"/>
-        </w:rPr>
-      </w:pPr>
-      <w:r>
-        <w:rPr>
-          <w:lang w:val="en-AU"/>
-        </w:rPr>
-        <w:t>Monday:</w:t>
-      </w:r>
-      <w:r>
-        <w:rPr>
-          <w:lang w:val="en-AU"/>
-        </w:rPr>
-        <w:t xml:space="preserve"> </w:t>
-      </w:r>
-      <w:r>
-        <w:rPr>
-          <w:highlight w:val="magenta"/>
-          <w:u w:val="single"/>
-          <w:lang w:val="en-AU"/>
-        </w:rPr>
-        <w:t>Draft solution statement</w:t>
-      </w:r>
-      <w:r>
-        <w:rPr>
-          <w:highlight w:val="magenta"/>
-          <w:lang w:val="en-AU"/>
-        </w:rPr>
-        <w:t>.</w:t>
-      </w:r>
-      <w:r>
-        <w:rPr>
-          <w:lang w:val="en-AU"/>
-        </w:rPr>
-        <w:t xml:space="preserve"> </w:t>
-      </w:r>
-      <w:proofErr w:type="gramStart"/>
-      <w:r>
-        <w:rPr>
-          <w:lang w:val="en-AU"/>
-        </w:rPr>
-        <w:t>Possibly Wednesday’s</w:t>
-      </w:r>
-      <w:proofErr w:type="gramEnd"/>
-      <w:r>
-        <w:rPr>
-          <w:lang w:val="en-AU"/>
-        </w:rPr>
-        <w:t xml:space="preserve"> work.</w:t>
-      </w:r>
-    </w:p>
-    <w:p>
-      <w:pPr>
-        <w:rPr>
-          <w:lang w:val="en-AU"/>
-        </w:rPr>
-      </w:pPr>
-      <w:r>
-        <w:rPr>
-          <w:lang w:val="en-AU"/>
-        </w:rPr>
-        <w:t>Tuesday:</w:t>
-      </w:r>
-      <w:r>
-        <w:rPr>
-          <w:lang w:val="en-AU"/>
-        </w:rPr>
-        <w:t xml:space="preserve"> </w:t>
-      </w:r>
-      <w:r>
-        <w:rPr>
-          <w:u w:val="single"/>
-          <w:lang w:val="en-AU"/>
-        </w:rPr>
-        <w:t>Draft completed work.</w:t>
-      </w:r>
-      <w:r>
-        <w:rPr>
-          <w:lang w:val="en-AU"/>
-        </w:rPr>
-        <w:t xml:space="preserve"> </w:t>
-      </w:r>
-      <w:r>
-        <w:rPr>
-          <w:u w:val="single"/>
-          <w:lang w:val="en-AU"/>
-        </w:rPr>
-        <w:t>Draft future work</w:t>
-      </w:r>
-      <w:r>
-        <w:rPr>
-          <w:u w:val="single"/>
-          <w:lang w:val="en-AU"/>
-        </w:rPr>
-        <w:t xml:space="preserve"> and project plan</w:t>
-      </w:r>
-      <w:r>
-        <w:rPr>
-          <w:u w:val="single"/>
-          <w:lang w:val="en-AU"/>
-        </w:rPr>
-        <w:t>.</w:t>
-      </w:r>
-      <w:r>
-        <w:rPr>
-          <w:lang w:val="en-AU"/>
-        </w:rPr>
-        <w:t xml:space="preserve"> Discuss evaluation plan with Ian.</w:t>
-      </w:r>
-    </w:p>
-    <w:p>
-      <w:pPr>
-        <w:rPr>
-          <w:lang w:val="en-AU"/>
-        </w:rPr>
-      </w:pPr>
-      <w:r>
-        <w:rPr>
-          <w:lang w:val="en-AU"/>
-        </w:rPr>
-        <w:t>Wednesday:</w:t>
-      </w:r>
-      <w:r>
-        <w:rPr>
-          <w:lang w:val="en-AU"/>
-        </w:rPr>
-        <w:t xml:space="preserve"> </w:t>
-      </w:r>
-      <w:r>
-        <w:rPr>
-          <w:u w:val="single"/>
-          <w:lang w:val="en-AU"/>
-        </w:rPr>
-        <w:t>Draft evaluation plan.</w:t>
-      </w:r>
-      <w:r>
-        <w:rPr>
-          <w:lang w:val="en-AU"/>
-        </w:rPr>
-        <w:t xml:space="preserve"> </w:t>
-      </w:r>
-      <w:r>
-        <w:rPr>
-          <w:u w:val="single"/>
-          <w:lang w:val="en-AU"/>
-        </w:rPr>
-        <w:t>Draft Ethical, Legal, Safety Plan</w:t>
-      </w:r>
-      <w:r>
-        <w:rPr>
           <w:lang w:val="en-AU"/>
         </w:rPr>
         <w:t>.</w:t>

</xml_diff>